<commit_message>
Updated class diagram, vision and dictionary
</commit_message>
<xml_diff>
--- a/Słownik.docx
+++ b/Słownik.docx
@@ -1,6 +1,6 @@
 
 <file path=word/document.xml><?xml version="1.0" encoding="utf-8"?>
-<w:document xmlns:wpc="http://schemas.microsoft.com/office/word/2010/wordprocessingCanvas" xmlns:cx="http://schemas.microsoft.com/office/drawing/2014/chartex" xmlns:cx1="http://schemas.microsoft.com/office/drawing/2015/9/8/chartex" xmlns:cx2="http://schemas.microsoft.com/office/drawing/2015/10/21/chartex" xmlns:cx3="http://schemas.microsoft.com/office/drawing/2016/5/9/chartex" xmlns:cx4="http://schemas.microsoft.com/office/drawing/2016/5/10/chartex" xmlns:cx5="http://schemas.microsoft.com/office/drawing/2016/5/11/chartex" xmlns:cx6="http://schemas.microsoft.com/office/drawing/2016/5/12/chartex" xmlns:cx7="http://schemas.microsoft.com/office/drawing/2016/5/13/chartex" xmlns:cx8="http://schemas.microsoft.com/office/drawing/2016/5/14/chartex" xmlns:mc="http://schemas.openxmlformats.org/markup-compatibility/2006" xmlns:aink="http://schemas.microsoft.com/office/drawing/2016/ink" xmlns:am3d="http://schemas.microsoft.com/office/drawing/2017/model3d" xmlns:o="urn:schemas-microsoft-com:office:office" xmlns:r="http://schemas.openxmlformats.org/officeDocument/2006/relationships" xmlns:m="http://schemas.openxmlformats.org/officeDocument/2006/math" xmlns:v="urn:schemas-microsoft-com:vml" xmlns:wp14="http://schemas.microsoft.com/office/word/2010/wordprocessingDrawing" xmlns:wp="http://schemas.openxmlformats.org/drawingml/2006/wordprocessingDrawing" xmlns:w10="urn:schemas-microsoft-com:office:word" xmlns:w="http://schemas.openxmlformats.org/wordprocessingml/2006/main" xmlns:w14="http://schemas.microsoft.com/office/word/2010/wordml" xmlns:w15="http://schemas.microsoft.com/office/word/2012/wordml" xmlns:w16cid="http://schemas.microsoft.com/office/word/2016/wordml/cid" xmlns:w16se="http://schemas.microsoft.com/office/word/2015/wordml/symex" xmlns:wpg="http://schemas.microsoft.com/office/word/2010/wordprocessingGroup" xmlns:wpi="http://schemas.microsoft.com/office/word/2010/wordprocessingInk" xmlns:wne="http://schemas.microsoft.com/office/word/2006/wordml" xmlns:wps="http://schemas.microsoft.com/office/word/2010/wordprocessingShape" mc:Ignorable="w14 w15 w16se w16cid wp14">
+<w:document xmlns:wpc="http://schemas.microsoft.com/office/word/2010/wordprocessingCanvas" xmlns:cx="http://schemas.microsoft.com/office/drawing/2014/chartex" xmlns:cx1="http://schemas.microsoft.com/office/drawing/2015/9/8/chartex" xmlns:cx2="http://schemas.microsoft.com/office/drawing/2015/10/21/chartex" xmlns:cx3="http://schemas.microsoft.com/office/drawing/2016/5/9/chartex" xmlns:cx4="http://schemas.microsoft.com/office/drawing/2016/5/10/chartex" xmlns:cx5="http://schemas.microsoft.com/office/drawing/2016/5/11/chartex" xmlns:cx6="http://schemas.microsoft.com/office/drawing/2016/5/12/chartex" xmlns:cx7="http://schemas.microsoft.com/office/drawing/2016/5/13/chartex" xmlns:cx8="http://schemas.microsoft.com/office/drawing/2016/5/14/chartex" xmlns:mc="http://schemas.openxmlformats.org/markup-compatibility/2006" xmlns:aink="http://schemas.microsoft.com/office/drawing/2016/ink" xmlns:am3d="http://schemas.microsoft.com/office/drawing/2017/model3d" xmlns:o="urn:schemas-microsoft-com:office:office" xmlns:r="http://schemas.openxmlformats.org/officeDocument/2006/relationships" xmlns:m="http://schemas.openxmlformats.org/officeDocument/2006/math" xmlns:v="urn:schemas-microsoft-com:vml" xmlns:wp14="http://schemas.microsoft.com/office/word/2010/wordprocessingDrawing" xmlns:wp="http://schemas.openxmlformats.org/drawingml/2006/wordprocessingDrawing" xmlns:w10="urn:schemas-microsoft-com:office:word" xmlns:w="http://schemas.openxmlformats.org/wordprocessingml/2006/main" xmlns:w14="http://schemas.microsoft.com/office/word/2010/wordml" xmlns:w15="http://schemas.microsoft.com/office/word/2012/wordml" xmlns:w16se="http://schemas.microsoft.com/office/word/2015/wordml/symex" xmlns:wpg="http://schemas.microsoft.com/office/word/2010/wordprocessingGroup" xmlns:wpi="http://schemas.microsoft.com/office/word/2010/wordprocessingInk" xmlns:wne="http://schemas.microsoft.com/office/word/2006/wordml" xmlns:wps="http://schemas.microsoft.com/office/word/2010/wordprocessingShape" mc:Ignorable="w14 w15 w16se wp14">
   <w:body>
     <w:p>
       <w:r>
@@ -9,249 +9,268 @@
     </w:p>
     <w:p>
       <w:r>
-        <w:t>Cennik- wykaz informacji o cenach wszystkich towarów w hurtowni;</w:t>
-      </w:r>
-    </w:p>
-    <w:p>
-      <w:r>
-        <w:t>Dowód sprzedaży- dokument wystawiany Klientowi zawierający dane na temat Zamówienia;</w:t>
-      </w:r>
-    </w:p>
-    <w:p>
-      <w:r>
-        <w:t>Faktura- szczegółowy dowód sprzedaży zawierający informacje o Kliencie;</w:t>
-      </w:r>
-    </w:p>
-    <w:p>
-      <w:r>
-        <w:t>Kartoteka Magazynowa- wykaz informacji na temat dostępności Towaru w Magazynie;</w:t>
-      </w:r>
-    </w:p>
-    <w:p>
-      <w:r>
-        <w:t>Kartoteka Magazynowa Towaru- informacje o dostępności jednego Towaru;</w:t>
-      </w:r>
-      <w:r>
-        <w:t xml:space="preserve"> </w:t>
-      </w:r>
-    </w:p>
-    <w:p>
-      <w:r>
-        <w:t>Kartoteka Zamówień- historia zamówień w hurtowni;</w:t>
-      </w:r>
-    </w:p>
-    <w:p>
-      <w:r>
-        <w:t>Kategoria- obejmuje Towary cechujące się podobnymi właściwościami;</w:t>
-      </w:r>
-    </w:p>
-    <w:p>
-      <w:r>
-        <w:t>Klient- osoba fizyczna korzystająca z usług hurtowni, składa Zamówienia;</w:t>
-      </w:r>
-    </w:p>
-    <w:p>
-      <w:r>
-        <w:t>Paragon- paragon fiskalny, podstawowy dowód sprzedaży;</w:t>
-      </w:r>
-    </w:p>
-    <w:p>
-      <w:r>
-        <w:t>Pozycja Cennika- informacje o cenie i maksymalnym rabacie jednego Towaru;</w:t>
-      </w:r>
-    </w:p>
-    <w:p>
-      <w:r>
-        <w:t xml:space="preserve">Pozycja </w:t>
-      </w:r>
-      <w:proofErr w:type="spellStart"/>
-      <w:r>
-        <w:t>Cennika:maxRabat</w:t>
-      </w:r>
-      <w:proofErr w:type="spellEnd"/>
-      <w:r>
-        <w:t xml:space="preserve"> – maksymalny rabat dotyczący danego Towaru, podany w %, który może zastosować Sprzedawca;</w:t>
-      </w:r>
-    </w:p>
-    <w:p>
-      <w:r>
-        <w:t>Pozycja zamówienia- dotyczy Towaru oraz jego ilości, ceny i rabatu; w przypadku zamówień ponad stan może być zatwierdzona- posiada termin realizacji, lub nie- jest odrzucana;</w:t>
-      </w:r>
-    </w:p>
-    <w:p>
-      <w:r>
-        <w:t xml:space="preserve">Pozycja zamówienia: </w:t>
-      </w:r>
-      <w:proofErr w:type="spellStart"/>
-      <w:r>
-        <w:t>czyZatwierdzona</w:t>
-      </w:r>
-      <w:proofErr w:type="spellEnd"/>
-      <w:r>
-        <w:t>- opcjonalna wartość (w przypadku zamówień ponad stan) informująca czy dana pozycja będzie realizowana w zamówieniu;</w:t>
-      </w:r>
-      <w:r>
-        <w:t xml:space="preserve"> </w:t>
-      </w:r>
-      <w:r>
-        <w:t>Pracownik- osoba fizyczna obsługująca system;</w:t>
-      </w:r>
-    </w:p>
-    <w:p>
-      <w:r>
-        <w:t>Pracownik Działu Sprzedaży- Pracownik, decyduje o terminie realizacji zamówień ponad stan;</w:t>
-      </w:r>
-    </w:p>
-    <w:p>
-      <w:r>
-        <w:t>Pracownik Magazynu- Pracownik, realizuje Zamówienia;</w:t>
-      </w:r>
-    </w:p>
-    <w:p>
-      <w:r>
-        <w:t>Sprzedawca- Pracownik, zakłada i modyfikuje zamówienia do Magazynu, wysyła i obsługuje Zapytania do Działu Zaopatrzenia, ma dostęp do Kartoteki Zamówień;</w:t>
-      </w:r>
-    </w:p>
-    <w:p>
-      <w:r>
-        <w:t>Status Zamówienia: anulowane- Zamówienie jest anulowane, co oznacza, że zamówienie nie będzie zrealizowane;</w:t>
-      </w:r>
-    </w:p>
-    <w:p>
-      <w:r>
-        <w:t xml:space="preserve">Status Zamówienia – określa stan zamówienia, może być otwarte, przekazane, </w:t>
-      </w:r>
-      <w:proofErr w:type="spellStart"/>
-      <w:r>
-        <w:t>wRealizacji</w:t>
-      </w:r>
-      <w:proofErr w:type="spellEnd"/>
-      <w:r>
-        <w:t>, zrealizowane, anulowane;</w:t>
-      </w:r>
-    </w:p>
-    <w:p>
-      <w:r>
-        <w:t xml:space="preserve">Status Zamówienia: otwarte – Zamówienie jest otwarte, </w:t>
-      </w:r>
-      <w:r>
-        <w:t xml:space="preserve">co </w:t>
-      </w:r>
-      <w:r>
-        <w:t>oznacza, że zamówienie jest w trakcie składania;</w:t>
-      </w:r>
-    </w:p>
-    <w:p>
-      <w:r>
-        <w:t xml:space="preserve">Status Zamówienia: przekazane – Zamówienie jest przekazane, </w:t>
-      </w:r>
-      <w:r>
-        <w:t xml:space="preserve">co </w:t>
-      </w:r>
-      <w:r>
-        <w:t>oznacza, że zamówienie zostało przekazane do realizacji przez Magazyn;</w:t>
-      </w:r>
-    </w:p>
-    <w:p>
-      <w:r>
-        <w:t xml:space="preserve">Status Zamówienia: </w:t>
-      </w:r>
-      <w:proofErr w:type="spellStart"/>
-      <w:r>
-        <w:t>wRealizacji</w:t>
-      </w:r>
-      <w:proofErr w:type="spellEnd"/>
-      <w:r>
-        <w:t xml:space="preserve"> – Zamówienie jest w realizacji, </w:t>
-      </w:r>
-      <w:r>
-        <w:t xml:space="preserve">co </w:t>
-      </w:r>
-      <w:r>
-        <w:t>oznacza, że zamówienie jest kompletowane w Magazynie;</w:t>
-      </w:r>
-    </w:p>
-    <w:p>
-      <w:r>
-        <w:t xml:space="preserve">Status Zamówienia: zrealizowane- Zamówienie jest zrealizowane, </w:t>
-      </w:r>
-      <w:r>
-        <w:t xml:space="preserve">co </w:t>
-      </w:r>
-      <w:r>
-        <w:t>oznacza, że zamówienie jest wydane klientowi;</w:t>
-      </w:r>
-    </w:p>
-    <w:p>
-      <w:r>
-        <w:t xml:space="preserve">Status Zapytania- określa stan Zapytania, może być wysłane, </w:t>
-      </w:r>
-      <w:proofErr w:type="spellStart"/>
-      <w:r>
-        <w:t>zopiniowane</w:t>
-      </w:r>
-      <w:proofErr w:type="spellEnd"/>
-      <w:r>
-        <w:t>, zatwierdzone, odrzucone;</w:t>
-      </w:r>
-    </w:p>
-    <w:p>
-      <w:r>
-        <w:lastRenderedPageBreak/>
-        <w:t>Status Zapytania: odrzucone- Zapytanie jest odrzucone, gdy termin jest niesatysfakcjonujący i dana pozycja nie będzie ujęta w zamówieniu;</w:t>
-      </w:r>
-    </w:p>
-    <w:p>
-      <w:r>
-        <w:t xml:space="preserve">Status Zapytania: wysłane- Zapytanie jest wysłane, </w:t>
-      </w:r>
-      <w:r>
-        <w:t xml:space="preserve">gdy zamówienie obejmuje </w:t>
-      </w:r>
-      <w:r>
-        <w:t>większą ilość towaru niż dostępna na Magazynie;</w:t>
-      </w:r>
-    </w:p>
-    <w:p>
-      <w:r>
-        <w:t>Status Zapytania: zatwierdzone- Zapytanie jest zatwierdzone, gdy termin jest satysfakcjonujący i dana pozycja będzie ujęta w zamówieniu;</w:t>
-      </w:r>
-    </w:p>
-    <w:p>
-      <w:r>
-        <w:t>Status Zapytania:</w:t>
-      </w:r>
-      <w:r>
-        <w:t xml:space="preserve"> </w:t>
-      </w:r>
-      <w:proofErr w:type="spellStart"/>
-      <w:r>
-        <w:t>zopiniowane</w:t>
-      </w:r>
-      <w:proofErr w:type="spellEnd"/>
-      <w:r>
-        <w:t xml:space="preserve">- Zapytanie jest </w:t>
-      </w:r>
-      <w:proofErr w:type="spellStart"/>
-      <w:r>
-        <w:t>zopiniowane</w:t>
-      </w:r>
-      <w:proofErr w:type="spellEnd"/>
-      <w:r>
-        <w:t>, gdy Pracownik Działu Zaopatrzenia poda termin realizacji danej Pozycji zamówienia;</w:t>
-      </w:r>
-    </w:p>
-    <w:p>
-      <w:r>
-        <w:t>Towar- przedmiot (w pojęciu ogólnym- dwa takie same są nierozróżnialne) sprzedawany przez hurtownię;</w:t>
-      </w:r>
-    </w:p>
-    <w:p>
-      <w:r>
-        <w:t xml:space="preserve">Towar: kod- kod kreskowy; </w:t>
+        <w:t>Cennik- wykaz informacji o cenach wszystkich towarów w hurtowni</w:t>
+      </w:r>
+      <w:r>
+        <w:t>, dostarczany przez Dział Kalkulacji Cenowych</w:t>
       </w:r>
       <w:bookmarkStart w:id="0" w:name="_GoBack"/>
       <w:bookmarkEnd w:id="0"/>
+      <w:r>
+        <w:t>;</w:t>
+      </w:r>
+    </w:p>
+    <w:p>
+      <w:r>
+        <w:t>Dowód sprzedaży- dokument wystawiany Klientowi zawierający dane na temat Zamówienia;</w:t>
+      </w:r>
+    </w:p>
+    <w:p>
+      <w:r>
+        <w:t>Faktura- szczegółowy dowód sprzedaży zawierający informacje o Kliencie;</w:t>
+      </w:r>
+    </w:p>
+    <w:p>
+      <w:r>
+        <w:t>Kartoteka Magazynowa- wykaz informacji na temat dostępności Towaru w Magazynie;</w:t>
+      </w:r>
+    </w:p>
+    <w:p>
+      <w:r>
+        <w:t>Kartoteka Magazynowa Towaru- informacje o dostępności jednego Towaru;</w:t>
+      </w:r>
+      <w:r>
+        <w:t xml:space="preserve"> </w:t>
+      </w:r>
+    </w:p>
+    <w:p>
+      <w:r>
+        <w:t>Kartoteka Zamówień- historia zamówień w hurtowni;</w:t>
+      </w:r>
+    </w:p>
+    <w:p>
+      <w:r>
+        <w:t>Kategoria- obejmuje Towary cechujące się podobnymi właściwościami;</w:t>
+      </w:r>
+    </w:p>
+    <w:p>
+      <w:r>
+        <w:t>Klient- osoba fizyczna korzystająca z usług hurtowni, składa Zamówienia;</w:t>
+      </w:r>
+    </w:p>
+    <w:p>
+      <w:r>
+        <w:t>Paragon- paragon fiskalny, podstawowy dowód sprzedaży;</w:t>
+      </w:r>
+    </w:p>
+    <w:p>
+      <w:r>
+        <w:t>Pozycja Cennika- informacje o cenie i maksymalnym rabacie jednego Towaru;</w:t>
+      </w:r>
+    </w:p>
+    <w:p>
+      <w:r>
+        <w:t xml:space="preserve">Pozycja </w:t>
+      </w:r>
+      <w:proofErr w:type="spellStart"/>
+      <w:proofErr w:type="gramStart"/>
+      <w:r>
+        <w:t>Cennika:maxRabat</w:t>
+      </w:r>
+      <w:proofErr w:type="spellEnd"/>
+      <w:proofErr w:type="gramEnd"/>
+      <w:r>
+        <w:t xml:space="preserve"> – maksymalny rabat dotyczący danego Towaru, podany w %, który może zastosować Sprzedawca;</w:t>
+      </w:r>
+    </w:p>
+    <w:p>
+      <w:r>
+        <w:t>Pozycja zamówienia- dotyczy Towaru oraz jego ilości, ceny i rabatu; w przypadku zamówień ponad stan może być zatwierdzona- posiada termin realizacji, lub nie- jest odrzucana;</w:t>
+      </w:r>
+    </w:p>
+    <w:p>
+      <w:r>
+        <w:t xml:space="preserve">Pozycja zamówienia: </w:t>
+      </w:r>
+      <w:proofErr w:type="spellStart"/>
+      <w:r>
+        <w:t>czyZatwierdzona</w:t>
+      </w:r>
+      <w:proofErr w:type="spellEnd"/>
+      <w:r>
+        <w:t>- opcjonalna wartość (w przypadku zamówień ponad stan) informująca czy dana pozycja będzie realizowana w zamówieniu;</w:t>
+      </w:r>
+      <w:r>
+        <w:t xml:space="preserve"> </w:t>
+      </w:r>
+      <w:r>
+        <w:t>Pracownik- osoba fizyczna obsługująca system;</w:t>
+      </w:r>
+    </w:p>
+    <w:p>
+      <w:r>
+        <w:t>Pozycja kartoteki towaru – zawiera informację o zmianie ilości towaru w magazynie i datę wykonania operacji</w:t>
+      </w:r>
+    </w:p>
+    <w:p>
+      <w:r>
+        <w:t>System Działu Sprzedaży-  opiniuje zapytania o dostępność konkretnego towaru w wyznaczonym terminie</w:t>
+      </w:r>
+    </w:p>
+    <w:p>
+      <w:r>
+        <w:t>System</w:t>
+      </w:r>
+      <w:r>
+        <w:t xml:space="preserve"> Magazynu- </w:t>
+      </w:r>
+      <w:r>
+        <w:t>informuje o zrealizowaniu Zamówienia</w:t>
+      </w:r>
+    </w:p>
+    <w:p>
+      <w:r>
+        <w:t>Sprzedawca- Pracownik, zakłada i modyfikuje zamówienia do Magazynu, wysyła i obsługuje Zapytania do Działu Zaopatrzenia, ma dostęp do Kartoteki Zamówień;</w:t>
+      </w:r>
+    </w:p>
+    <w:p>
+      <w:r>
+        <w:t>Status Zamówienia: anulowane- Zamówienie jest anulowane, co oznacza, że zamówienie nie będzie zrealizowane;</w:t>
+      </w:r>
+    </w:p>
+    <w:p>
+      <w:r>
+        <w:t xml:space="preserve">Status Zamówienia – określa stan zamówienia, może być otwarte, przekazane, </w:t>
+      </w:r>
+      <w:proofErr w:type="spellStart"/>
+      <w:r>
+        <w:t>wRealizacji</w:t>
+      </w:r>
+      <w:proofErr w:type="spellEnd"/>
+      <w:r>
+        <w:t>, zrealizowane, anulowane;</w:t>
+      </w:r>
+    </w:p>
+    <w:p>
+      <w:r>
+        <w:t xml:space="preserve">Status Zamówienia: otwarte – Zamówienie jest otwarte, </w:t>
+      </w:r>
+      <w:r>
+        <w:t xml:space="preserve">co </w:t>
+      </w:r>
+      <w:r>
+        <w:t>oznacza, że zamówienie jest w trakcie składania;</w:t>
+      </w:r>
+    </w:p>
+    <w:p>
+      <w:r>
+        <w:t xml:space="preserve">Status Zamówienia: przekazane – Zamówienie jest przekazane, </w:t>
+      </w:r>
+      <w:r>
+        <w:t xml:space="preserve">co </w:t>
+      </w:r>
+      <w:r>
+        <w:t>oznacza, że zamówienie zostało przekazane do realizacji przez Magazyn;</w:t>
+      </w:r>
+    </w:p>
+    <w:p>
+      <w:r>
+        <w:t xml:space="preserve">Status Zamówienia: </w:t>
+      </w:r>
+      <w:proofErr w:type="spellStart"/>
+      <w:r>
+        <w:t>wRealizacji</w:t>
+      </w:r>
+      <w:proofErr w:type="spellEnd"/>
+      <w:r>
+        <w:t xml:space="preserve"> – Zamówienie jest w realizacji, </w:t>
+      </w:r>
+      <w:r>
+        <w:t xml:space="preserve">co </w:t>
+      </w:r>
+      <w:r>
+        <w:t>oznacza, że zamówienie jest kompletowane w Magazynie;</w:t>
+      </w:r>
+    </w:p>
+    <w:p>
+      <w:r>
+        <w:lastRenderedPageBreak/>
+        <w:t xml:space="preserve">Status Zamówienia: zrealizowane- Zamówienie jest zrealizowane, </w:t>
+      </w:r>
+      <w:r>
+        <w:t xml:space="preserve">co </w:t>
+      </w:r>
+      <w:r>
+        <w:t>oznacza, że zamówienie jest wydane klientowi;</w:t>
+      </w:r>
+    </w:p>
+    <w:p>
+      <w:r>
+        <w:t xml:space="preserve">Status Zapytania- określa stan Zapytania, może być wysłane, </w:t>
+      </w:r>
+      <w:proofErr w:type="spellStart"/>
+      <w:r>
+        <w:t>zopiniowane</w:t>
+      </w:r>
+      <w:proofErr w:type="spellEnd"/>
+      <w:r>
+        <w:t>, zatwierdzone, odrzucone;</w:t>
+      </w:r>
+    </w:p>
+    <w:p>
+      <w:r>
+        <w:t>Status Zapytania: odrzucone- Zapytanie jest odrzucone, gdy termin jest niesatysfakcjonujący i dana pozycja nie będzie ujęta w zamówieniu;</w:t>
+      </w:r>
+    </w:p>
+    <w:p>
+      <w:r>
+        <w:t xml:space="preserve">Status Zapytania: wysłane- Zapytanie jest wysłane, </w:t>
+      </w:r>
+      <w:r>
+        <w:t xml:space="preserve">gdy zamówienie obejmuje </w:t>
+      </w:r>
+      <w:r>
+        <w:t>większą ilość towaru niż dostępna na Magazynie;</w:t>
+      </w:r>
+    </w:p>
+    <w:p>
+      <w:r>
+        <w:t>Status Zapytania: zatwierdzone- Zapytanie jest zatwierdzone, gdy termin jest satysfakcjonujący i dana pozycja będzie ujęta w zamówieniu;</w:t>
+      </w:r>
+    </w:p>
+    <w:p>
+      <w:r>
+        <w:t>Status Zapytania:</w:t>
+      </w:r>
+      <w:r>
+        <w:t xml:space="preserve"> </w:t>
+      </w:r>
+      <w:proofErr w:type="spellStart"/>
+      <w:r>
+        <w:t>zopiniowane</w:t>
+      </w:r>
+      <w:proofErr w:type="spellEnd"/>
+      <w:r>
+        <w:t xml:space="preserve">- Zapytanie jest </w:t>
+      </w:r>
+      <w:proofErr w:type="spellStart"/>
+      <w:r>
+        <w:t>zopiniowane</w:t>
+      </w:r>
+      <w:proofErr w:type="spellEnd"/>
+      <w:r>
+        <w:t>, gdy Pracownik Działu Zaopatrzenia poda termin realizacji danej Pozycji zamówienia;</w:t>
+      </w:r>
+    </w:p>
+    <w:p>
+      <w:r>
+        <w:t>Towar- przedmiot (w pojęciu ogólnym- dwa takie same są nierozróżnialne) sprzedawany przez hurtownię;</w:t>
+      </w:r>
+    </w:p>
+    <w:p>
+      <w:r>
+        <w:t xml:space="preserve">Towar: kod- kod kreskowy; </w:t>
+      </w:r>
     </w:p>
     <w:p>
       <w:r>
@@ -306,7 +325,7 @@
 </file>
 
 <file path=word/numbering.xml><?xml version="1.0" encoding="utf-8"?>
-<w:numbering xmlns:wpc="http://schemas.microsoft.com/office/word/2010/wordprocessingCanvas" xmlns:cx="http://schemas.microsoft.com/office/drawing/2014/chartex" xmlns:cx1="http://schemas.microsoft.com/office/drawing/2015/9/8/chartex" xmlns:cx2="http://schemas.microsoft.com/office/drawing/2015/10/21/chartex" xmlns:cx3="http://schemas.microsoft.com/office/drawing/2016/5/9/chartex" xmlns:cx4="http://schemas.microsoft.com/office/drawing/2016/5/10/chartex" xmlns:cx5="http://schemas.microsoft.com/office/drawing/2016/5/11/chartex" xmlns:cx6="http://schemas.microsoft.com/office/drawing/2016/5/12/chartex" xmlns:cx7="http://schemas.microsoft.com/office/drawing/2016/5/13/chartex" xmlns:cx8="http://schemas.microsoft.com/office/drawing/2016/5/14/chartex" xmlns:mc="http://schemas.openxmlformats.org/markup-compatibility/2006" xmlns:aink="http://schemas.microsoft.com/office/drawing/2016/ink" xmlns:am3d="http://schemas.microsoft.com/office/drawing/2017/model3d" xmlns:o="urn:schemas-microsoft-com:office:office" xmlns:r="http://schemas.openxmlformats.org/officeDocument/2006/relationships" xmlns:m="http://schemas.openxmlformats.org/officeDocument/2006/math" xmlns:v="urn:schemas-microsoft-com:vml" xmlns:wp14="http://schemas.microsoft.com/office/word/2010/wordprocessingDrawing" xmlns:wp="http://schemas.openxmlformats.org/drawingml/2006/wordprocessingDrawing" xmlns:w10="urn:schemas-microsoft-com:office:word" xmlns:w="http://schemas.openxmlformats.org/wordprocessingml/2006/main" xmlns:w14="http://schemas.microsoft.com/office/word/2010/wordml" xmlns:w15="http://schemas.microsoft.com/office/word/2012/wordml" xmlns:w16cid="http://schemas.microsoft.com/office/word/2016/wordml/cid" xmlns:w16se="http://schemas.microsoft.com/office/word/2015/wordml/symex" xmlns:wpg="http://schemas.microsoft.com/office/word/2010/wordprocessingGroup" xmlns:wpi="http://schemas.microsoft.com/office/word/2010/wordprocessingInk" xmlns:wne="http://schemas.microsoft.com/office/word/2006/wordml" xmlns:wps="http://schemas.microsoft.com/office/word/2010/wordprocessingShape" mc:Ignorable="w14 w15 w16se w16cid wp14">
+<w:numbering xmlns:wpc="http://schemas.microsoft.com/office/word/2010/wordprocessingCanvas" xmlns:cx="http://schemas.microsoft.com/office/drawing/2014/chartex" xmlns:cx1="http://schemas.microsoft.com/office/drawing/2015/9/8/chartex" xmlns:cx2="http://schemas.microsoft.com/office/drawing/2015/10/21/chartex" xmlns:cx3="http://schemas.microsoft.com/office/drawing/2016/5/9/chartex" xmlns:cx4="http://schemas.microsoft.com/office/drawing/2016/5/10/chartex" xmlns:cx5="http://schemas.microsoft.com/office/drawing/2016/5/11/chartex" xmlns:cx6="http://schemas.microsoft.com/office/drawing/2016/5/12/chartex" xmlns:cx7="http://schemas.microsoft.com/office/drawing/2016/5/13/chartex" xmlns:cx8="http://schemas.microsoft.com/office/drawing/2016/5/14/chartex" xmlns:mc="http://schemas.openxmlformats.org/markup-compatibility/2006" xmlns:aink="http://schemas.microsoft.com/office/drawing/2016/ink" xmlns:am3d="http://schemas.microsoft.com/office/drawing/2017/model3d" xmlns:o="urn:schemas-microsoft-com:office:office" xmlns:r="http://schemas.openxmlformats.org/officeDocument/2006/relationships" xmlns:m="http://schemas.openxmlformats.org/officeDocument/2006/math" xmlns:v="urn:schemas-microsoft-com:vml" xmlns:wp14="http://schemas.microsoft.com/office/word/2010/wordprocessingDrawing" xmlns:wp="http://schemas.openxmlformats.org/drawingml/2006/wordprocessingDrawing" xmlns:w10="urn:schemas-microsoft-com:office:word" xmlns:w="http://schemas.openxmlformats.org/wordprocessingml/2006/main" xmlns:w14="http://schemas.microsoft.com/office/word/2010/wordml" xmlns:w15="http://schemas.microsoft.com/office/word/2012/wordml" xmlns:w16se="http://schemas.microsoft.com/office/word/2015/wordml/symex" xmlns:wpg="http://schemas.microsoft.com/office/word/2010/wordprocessingGroup" xmlns:wpi="http://schemas.microsoft.com/office/word/2010/wordprocessingInk" xmlns:wne="http://schemas.microsoft.com/office/word/2006/wordml" xmlns:wps="http://schemas.microsoft.com/office/word/2010/wordprocessingShape" mc:Ignorable="w14 w15 w16se wp14">
   <w:abstractNum w:abstractNumId="0" w15:restartNumberingAfterBreak="0">
     <w:nsid w:val="02565013"/>
     <w:multiLevelType w:val="hybridMultilevel"/>
@@ -427,7 +446,7 @@
 </file>
 
 <file path=word/styles.xml><?xml version="1.0" encoding="utf-8"?>
-<w:styles xmlns:mc="http://schemas.openxmlformats.org/markup-compatibility/2006" xmlns:r="http://schemas.openxmlformats.org/officeDocument/2006/relationships" xmlns:w="http://schemas.openxmlformats.org/wordprocessingml/2006/main" xmlns:w14="http://schemas.microsoft.com/office/word/2010/wordml" xmlns:w15="http://schemas.microsoft.com/office/word/2012/wordml" xmlns:w16cid="http://schemas.microsoft.com/office/word/2016/wordml/cid" xmlns:w16se="http://schemas.microsoft.com/office/word/2015/wordml/symex" mc:Ignorable="w14 w15 w16se w16cid">
+<w:styles xmlns:mc="http://schemas.openxmlformats.org/markup-compatibility/2006" xmlns:r="http://schemas.openxmlformats.org/officeDocument/2006/relationships" xmlns:w="http://schemas.openxmlformats.org/wordprocessingml/2006/main" xmlns:w14="http://schemas.microsoft.com/office/word/2010/wordml" xmlns:w15="http://schemas.microsoft.com/office/word/2012/wordml" xmlns:w16se="http://schemas.microsoft.com/office/word/2015/wordml/symex" mc:Ignorable="w14 w15 w16se">
   <w:docDefaults>
     <w:rPrDefault>
       <w:rPr>

</xml_diff>